<commit_message>
vragen aangepast en toegevoegd
</commit_message>
<xml_diff>
--- a/Documenten/10 vragen.docx
+++ b/Documenten/10 vragen.docx
@@ -1,10 +1,10 @@
 
 <file path=word/document.xml><?xml version="1.0" encoding="utf-8"?>
-<w:document xmlns:wpc="http://schemas.microsoft.com/office/word/2010/wordprocessingCanvas" xmlns:cx="http://schemas.microsoft.com/office/drawing/2014/chartex" xmlns:cx1="http://schemas.microsoft.com/office/drawing/2015/9/8/chartex" xmlns:cx2="http://schemas.microsoft.com/office/drawing/2015/10/21/chartex" xmlns:cx3="http://schemas.microsoft.com/office/drawing/2016/5/9/chartex" xmlns:cx4="http://schemas.microsoft.com/office/drawing/2016/5/10/chartex" xmlns:cx5="http://schemas.microsoft.com/office/drawing/2016/5/11/chartex" xmlns:mc="http://schemas.openxmlformats.org/markup-compatibility/2006" xmlns:o="urn:schemas-microsoft-com:office:office" xmlns:r="http://schemas.openxmlformats.org/officeDocument/2006/relationships" xmlns:m="http://schemas.openxmlformats.org/officeDocument/2006/math" xmlns:v="urn:schemas-microsoft-com:vml" xmlns:wp14="http://schemas.microsoft.com/office/word/2010/wordprocessingDrawing" xmlns:wp="http://schemas.openxmlformats.org/drawingml/2006/wordprocessingDrawing" xmlns:w10="urn:schemas-microsoft-com:office:word" xmlns:w="http://schemas.openxmlformats.org/wordprocessingml/2006/main" xmlns:w14="http://schemas.microsoft.com/office/word/2010/wordml" xmlns:w15="http://schemas.microsoft.com/office/word/2012/wordml" xmlns:w16se="http://schemas.microsoft.com/office/word/2015/wordml/symex" xmlns:wpg="http://schemas.microsoft.com/office/word/2010/wordprocessingGroup" xmlns:wpi="http://schemas.microsoft.com/office/word/2010/wordprocessingInk" xmlns:wne="http://schemas.microsoft.com/office/word/2006/wordml" xmlns:wps="http://schemas.microsoft.com/office/word/2010/wordprocessingShape" mc:Ignorable="w14 w15 w16se wp14">
+<w:document xmlns:wpc="http://schemas.microsoft.com/office/word/2010/wordprocessingCanvas" xmlns:cx="http://schemas.microsoft.com/office/drawing/2014/chartex" xmlns:cx1="http://schemas.microsoft.com/office/drawing/2015/9/8/chartex" xmlns:mc="http://schemas.openxmlformats.org/markup-compatibility/2006" xmlns:o="urn:schemas-microsoft-com:office:office" xmlns:r="http://schemas.openxmlformats.org/officeDocument/2006/relationships" xmlns:m="http://schemas.openxmlformats.org/officeDocument/2006/math" xmlns:v="urn:schemas-microsoft-com:vml" xmlns:wp14="http://schemas.microsoft.com/office/word/2010/wordprocessingDrawing" xmlns:wp="http://schemas.openxmlformats.org/drawingml/2006/wordprocessingDrawing" xmlns:w10="urn:schemas-microsoft-com:office:word" xmlns:w="http://schemas.openxmlformats.org/wordprocessingml/2006/main" xmlns:w14="http://schemas.microsoft.com/office/word/2010/wordml" xmlns:w15="http://schemas.microsoft.com/office/word/2012/wordml" xmlns:w16se="http://schemas.microsoft.com/office/word/2015/wordml/symex" xmlns:wpg="http://schemas.microsoft.com/office/word/2010/wordprocessingGroup" xmlns:wpi="http://schemas.microsoft.com/office/word/2010/wordprocessingInk" xmlns:wne="http://schemas.microsoft.com/office/word/2006/wordml" xmlns:wps="http://schemas.microsoft.com/office/word/2010/wordprocessingShape" mc:Ignorable="w14 w15 w16se wp14">
   <w:body>
     <w:p>
       <w:pPr>
-        <w:pStyle w:val="Geenafstand"/>
+        <w:pStyle w:val="NoSpacing"/>
         <w:rPr>
           <w:b/>
           <w:sz w:val="32"/>
@@ -20,7 +20,7 @@
     </w:p>
     <w:p>
       <w:pPr>
-        <w:pStyle w:val="Geenafstand"/>
+        <w:pStyle w:val="NoSpacing"/>
         <w:rPr>
           <w:b/>
           <w:sz w:val="32"/>
@@ -29,7 +29,321 @@
     </w:p>
     <w:p>
       <w:pPr>
-        <w:pStyle w:val="Geenafstand"/>
+        <w:rPr>
+          <w:b/>
+        </w:rPr>
+      </w:pPr>
+      <w:r>
+        <w:rPr>
+          <w:b/>
+        </w:rPr>
+        <w:t>Vragen van A:</w:t>
+      </w:r>
+    </w:p>
+    <w:p>
+      <w:pPr>
+        <w:spacing w:after="0"/>
+      </w:pPr>
+      <w:r>
+        <w:t xml:space="preserve">A1 </w:t>
+      </w:r>
+    </w:p>
+    <w:p>
+      <w:pPr>
+        <w:spacing w:after="0"/>
+        <w:rPr>
+          <w:strike/>
+        </w:rPr>
+      </w:pPr>
+      <w:r>
+        <w:rPr>
+          <w:strike/>
+        </w:rPr>
+        <w:t>Welke acteur (m/v) die in Friesland is geboren heeft het meeste succes gehad. Denk na over hoe je succes definieert.  (succes is meeste views)</w:t>
+      </w:r>
+    </w:p>
+    <w:p>
+      <w:r>
+        <w:t>A3</w:t>
+      </w:r>
+      <w:r>
+        <w:tab/>
+      </w:r>
+      <w:r>
+        <w:tab/>
+      </w:r>
+    </w:p>
+    <w:p>
+      <w:r>
+        <w:t>Welke acteur (m/v) heeft de langste filmcarrière? (dus geen series)</w:t>
+      </w:r>
+      <w:r>
+        <w:tab/>
+      </w:r>
+      <w:r>
+        <w:tab/>
+      </w:r>
+      <w:r>
+        <w:tab/>
+      </w:r>
+      <w:r>
+        <w:tab/>
+      </w:r>
+    </w:p>
+    <w:p>
+      <w:r>
+        <w:t>A4</w:t>
+      </w:r>
+      <w:r>
+        <w:tab/>
+      </w:r>
+      <w:r>
+        <w:tab/>
+      </w:r>
+    </w:p>
+    <w:p>
+      <w:r>
+        <w:t>Welke Nederlandse film heeft het meeste opgebracht in de bioscoop?</w:t>
+      </w:r>
+      <w:r>
+        <w:tab/>
+      </w:r>
+      <w:r>
+        <w:tab/>
+      </w:r>
+      <w:r>
+        <w:tab/>
+      </w:r>
+      <w:r>
+        <w:tab/>
+      </w:r>
+    </w:p>
+    <w:p>
+      <w:r>
+        <w:t>A5</w:t>
+      </w:r>
+      <w:r>
+        <w:tab/>
+      </w:r>
+      <w:r>
+        <w:tab/>
+      </w:r>
+    </w:p>
+    <w:p>
+      <w:pPr>
+        <w:rPr>
+          <w:strike/>
+        </w:rPr>
+      </w:pPr>
+      <w:r>
+        <w:rPr>
+          <w:strike/>
+        </w:rPr>
+        <w:t xml:space="preserve">Welke film heeft het langst geduurd om op te nemen? </w:t>
+      </w:r>
+      <w:r>
+        <w:rPr>
+          <w:strike/>
+        </w:rPr>
+        <w:tab/>
+      </w:r>
+      <w:r>
+        <w:rPr>
+          <w:strike/>
+        </w:rPr>
+        <w:tab/>
+      </w:r>
+      <w:r>
+        <w:rPr>
+          <w:strike/>
+        </w:rPr>
+        <w:tab/>
+      </w:r>
+    </w:p>
+    <w:p>
+      <w:pPr>
+        <w:rPr>
+          <w:lang w:val="en-US"/>
+        </w:rPr>
+      </w:pPr>
+      <w:r>
+        <w:rPr>
+          <w:lang w:val="en-US"/>
+        </w:rPr>
+        <w:t>A8</w:t>
+      </w:r>
+      <w:r>
+        <w:rPr>
+          <w:lang w:val="en-US"/>
+        </w:rPr>
+        <w:tab/>
+      </w:r>
+      <w:r>
+        <w:rPr>
+          <w:lang w:val="en-US"/>
+        </w:rPr>
+        <w:tab/>
+      </w:r>
+    </w:p>
+    <w:p>
+      <w:r>
+        <w:t>Welke film heeft het meest opgebracht in een week/maand/jaar/altijd</w:t>
+      </w:r>
+      <w:r>
+        <w:tab/>
+      </w:r>
+      <w:r>
+        <w:tab/>
+      </w:r>
+      <w:r>
+        <w:tab/>
+      </w:r>
+      <w:r>
+        <w:tab/>
+      </w:r>
+    </w:p>
+    <w:p>
+      <w:pPr>
+        <w:rPr>
+          <w:lang w:val="en-US"/>
+        </w:rPr>
+      </w:pPr>
+      <w:r>
+        <w:rPr>
+          <w:lang w:val="en-US"/>
+        </w:rPr>
+        <w:t>A9 (</w:t>
+      </w:r>
+      <w:proofErr w:type="spellStart"/>
+      <w:r>
+        <w:rPr>
+          <w:lang w:val="en-US"/>
+        </w:rPr>
+        <w:t>variatie</w:t>
+      </w:r>
+      <w:proofErr w:type="spellEnd"/>
+      <w:r>
+        <w:rPr>
+          <w:lang w:val="en-US"/>
+        </w:rPr>
+        <w:t xml:space="preserve"> new </w:t>
+      </w:r>
+      <w:proofErr w:type="spellStart"/>
+      <w:r>
+        <w:rPr>
+          <w:lang w:val="en-US"/>
+        </w:rPr>
+        <w:t>york</w:t>
+      </w:r>
+      <w:proofErr w:type="spellEnd"/>
+      <w:r>
+        <w:rPr>
+          <w:lang w:val="en-US"/>
+        </w:rPr>
+        <w:t xml:space="preserve"> </w:t>
+      </w:r>
+      <w:proofErr w:type="spellStart"/>
+      <w:r>
+        <w:rPr>
+          <w:lang w:val="en-US"/>
+        </w:rPr>
+        <w:t>variabel</w:t>
+      </w:r>
+      <w:proofErr w:type="spellEnd"/>
+      <w:r>
+        <w:rPr>
+          <w:lang w:val="en-US"/>
+        </w:rPr>
+        <w:t xml:space="preserve"> </w:t>
+      </w:r>
+      <w:proofErr w:type="spellStart"/>
+      <w:r>
+        <w:rPr>
+          <w:lang w:val="en-US"/>
+        </w:rPr>
+        <w:t>maken</w:t>
+      </w:r>
+      <w:proofErr w:type="spellEnd"/>
+      <w:r>
+        <w:rPr>
+          <w:lang w:val="en-US"/>
+        </w:rPr>
+        <w:t>)</w:t>
+      </w:r>
+      <w:r>
+        <w:rPr>
+          <w:lang w:val="en-US"/>
+        </w:rPr>
+        <w:tab/>
+      </w:r>
+    </w:p>
+    <w:p>
+      <w:r>
+        <w:t>Welke films spelen (gedeeltelijk) in New York?</w:t>
+      </w:r>
+      <w:r>
+        <w:tab/>
+      </w:r>
+    </w:p>
+    <w:p>
+      <w:r>
+        <w:t>A14</w:t>
+      </w:r>
+      <w:r>
+        <w:tab/>
+      </w:r>
+      <w:r>
+        <w:tab/>
+      </w:r>
+    </w:p>
+    <w:p>
+      <w:pPr>
+        <w:rPr>
+          <w:strike/>
+        </w:rPr>
+      </w:pPr>
+      <w:r>
+        <w:rPr>
+          <w:strike/>
+        </w:rPr>
+        <w:t>Welke regisseur heeft de meeste films met Jim Carrey in de hoofdrol geregisseerd?</w:t>
+      </w:r>
+      <w:r>
+        <w:rPr>
+          <w:strike/>
+        </w:rPr>
+        <w:tab/>
+      </w:r>
+      <w:r>
+        <w:rPr>
+          <w:strike/>
+        </w:rPr>
+        <w:tab/>
+      </w:r>
+    </w:p>
+    <w:p>
+      <w:r>
+        <w:t>A15</w:t>
+      </w:r>
+    </w:p>
+    <w:p>
+      <w:r>
+        <w:t xml:space="preserve">Welke acteur of actrice speelt het meest in de slechtst gewaardeerde films? </w:t>
+      </w:r>
+    </w:p>
+    <w:p>
+      <w:r>
+        <w:t xml:space="preserve"> A16</w:t>
+      </w:r>
+    </w:p>
+    <w:p>
+      <w:r>
+        <w:t>In welk jaar tussen 1990 en nu zijn de meeste films met het woord ‘beer’ in de titel geproduceerd. En wat is het meest voorkomende genre?</w:t>
+      </w:r>
+    </w:p>
+    <w:p>
+      <w:pPr>
+        <w:pStyle w:val="NoSpacing"/>
         <w:rPr>
           <w:b/>
         </w:rPr>
@@ -43,15 +357,26 @@
     </w:p>
     <w:p>
       <w:pPr>
-        <w:pStyle w:val="Geenafstand"/>
+        <w:pStyle w:val="NoSpacing"/>
       </w:pPr>
       <w:r>
         <w:t>B3</w:t>
       </w:r>
-    </w:p>
-    <w:p>
-      <w:pPr>
-        <w:pStyle w:val="Geenafstand"/>
+      <w:r>
+        <w:t xml:space="preserve"> </w:t>
+      </w:r>
+    </w:p>
+    <w:p>
+      <w:pPr>
+        <w:pStyle w:val="NoSpacing"/>
+      </w:pPr>
+      <w:r>
+        <w:t>Geef het aantal films dat in een land gemaakt is weer in de tijd. Dwz maak een grafiek waarin op de x-as het jaar staat en op de y-as het aantal gemaakte films.</w:t>
+      </w:r>
+    </w:p>
+    <w:p>
+      <w:pPr>
+        <w:pStyle w:val="NoSpacing"/>
       </w:pPr>
       <w:r>
         <w:t>B8</w:t>
@@ -59,7 +384,23 @@
     </w:p>
     <w:p>
       <w:pPr>
-        <w:pStyle w:val="Geenafstand"/>
+        <w:pStyle w:val="NoSpacing"/>
+      </w:pPr>
+      <w:r>
+        <w:t xml:space="preserve"> </w:t>
+      </w:r>
+      <w:r>
+        <w:t xml:space="preserve">Maak een kaart (b.v. google maps / openstreetview) met landen waar een flim speelt. Zodat op de kaart te zien is waar de films spelen.  </w:t>
+      </w:r>
+    </w:p>
+    <w:p>
+      <w:pPr>
+        <w:pStyle w:val="NoSpacing"/>
+      </w:pPr>
+    </w:p>
+    <w:p>
+      <w:pPr>
+        <w:pStyle w:val="NoSpacing"/>
         <w:rPr>
           <w:b/>
         </w:rPr>
@@ -73,7 +414,7 @@
     </w:p>
     <w:p>
       <w:pPr>
-        <w:pStyle w:val="Geenafstand"/>
+        <w:pStyle w:val="NoSpacing"/>
       </w:pPr>
       <w:r>
         <w:t>C4</w:t>
@@ -81,15 +422,64 @@
     </w:p>
     <w:p>
       <w:pPr>
-        <w:pStyle w:val="Geenafstand"/>
-      </w:pPr>
-      <w:r>
+        <w:pStyle w:val="NoSpacing"/>
+      </w:pPr>
+      <w:r>
+        <w:t>Er wordt vaak gezegd dat naarmate actrices ouder zijn zij moeilijker een rol krijgen. Ga (met R) na of dat zo is. Je zou bijvoorbeeld een lineair regressiemodel kunnen maken met leeftijd en geslacht als onafhankelijke variabelen en aantal films per jaar als afhankelijke variabele.</w:t>
+      </w:r>
+    </w:p>
+    <w:p>
+      <w:pPr>
+        <w:pStyle w:val="NoSpacing"/>
+        <w:rPr>
+          <w:strike/>
+        </w:rPr>
+      </w:pPr>
+      <w:r>
+        <w:rPr>
+          <w:strike/>
+        </w:rPr>
         <w:t>C5</w:t>
       </w:r>
     </w:p>
     <w:p>
       <w:pPr>
-        <w:pStyle w:val="Geenafstand"/>
+        <w:pStyle w:val="NoSpacing"/>
+        <w:rPr>
+          <w:strike/>
+        </w:rPr>
+      </w:pPr>
+      <w:r>
+        <w:rPr>
+          <w:strike/>
+        </w:rPr>
+        <w:t>Ga na met R of er een verband is tussen de kosten van een film en de lengte ervan. Analyseer dit op een vergelijkbare manier als in vraag C4.</w:t>
+      </w:r>
+    </w:p>
+    <w:p>
+      <w:pPr>
+        <w:pStyle w:val="NoSpacing"/>
+      </w:pPr>
+    </w:p>
+    <w:p>
+      <w:pPr>
+        <w:pStyle w:val="NoSpacing"/>
+        <w:rPr>
+          <w:b/>
+        </w:rPr>
+      </w:pPr>
+    </w:p>
+    <w:p>
+      <w:pPr>
+        <w:pStyle w:val="NoSpacing"/>
+        <w:rPr>
+          <w:b/>
+        </w:rPr>
+      </w:pPr>
+    </w:p>
+    <w:p>
+      <w:pPr>
+        <w:pStyle w:val="NoSpacing"/>
         <w:rPr>
           <w:b/>
         </w:rPr>
@@ -102,7 +492,15 @@
       </w:r>
     </w:p>
     <w:p>
-      <w:r>
+      <w:pPr>
+        <w:rPr>
+          <w:strike/>
+        </w:rPr>
+      </w:pPr>
+      <w:r>
+        <w:rPr>
+          <w:strike/>
+        </w:rPr>
         <w:t>Top 10 films welke films het meest hebben gekost en het minste zijn bekeken. kostprijs per view, weergeven in een grafiek</w:t>
       </w:r>
     </w:p>
@@ -110,175 +508,41 @@
       <w:r>
         <w:t>Top 10 woorden die het meest voorkomen in een serie titel, weergeven in een grafiek</w:t>
       </w:r>
-    </w:p>
-    <w:p/>
+      <w:r>
+        <w:t xml:space="preserve"> </w:t>
+      </w:r>
+      <w:r>
+        <w:tab/>
+      </w:r>
+    </w:p>
     <w:p>
       <w:r>
         <w:t>Top 10 dodelijkste plek voor acteurs</w:t>
       </w:r>
+      <w:r>
+        <w:t xml:space="preserve"> (meest voorkomende location of death) </w:t>
+      </w:r>
+      <w:r>
+        <w:tab/>
+      </w:r>
+    </w:p>
+    <w:p>
+      <w:r>
+        <w:t>Onderzoek of er een verband is tussen het aantal seizoenen dat van series wordt gemaakt en de gemiddelde ratings van de series</w:t>
+      </w:r>
+      <w:r>
+        <w:tab/>
+      </w:r>
+      <w:r>
+        <w:rPr>
+          <w:b/>
+        </w:rPr>
+        <w:t>(C)</w:t>
+      </w:r>
+    </w:p>
+    <w:p>
       <w:bookmarkStart w:id="0" w:name="_GoBack"/>
       <w:bookmarkEnd w:id="0"/>
-    </w:p>
-    <w:p/>
-    <w:p>
-      <w:pPr>
-        <w:rPr>
-          <w:b/>
-        </w:rPr>
-      </w:pPr>
-      <w:r>
-        <w:rPr>
-          <w:b/>
-        </w:rPr>
-        <w:t>Vragen van A:</w:t>
-      </w:r>
-    </w:p>
-    <w:p>
-      <w:r>
-        <w:t>A1</w:t>
-      </w:r>
-      <w:r>
-        <w:t xml:space="preserve"> (succes is meeste views)</w:t>
-      </w:r>
-    </w:p>
-    <w:p>
-      <w:r>
-        <w:t>A3</w:t>
-      </w:r>
-      <w:r>
-        <w:tab/>
-      </w:r>
-      <w:r>
-        <w:tab/>
-      </w:r>
-      <w:r>
-        <w:tab/>
-      </w:r>
-      <w:r>
-        <w:tab/>
-      </w:r>
-      <w:r>
-        <w:tab/>
-      </w:r>
-      <w:r>
-        <w:tab/>
-      </w:r>
-    </w:p>
-    <w:p>
-      <w:r>
-        <w:t>A4</w:t>
-      </w:r>
-      <w:r>
-        <w:tab/>
-      </w:r>
-      <w:r>
-        <w:tab/>
-      </w:r>
-      <w:r>
-        <w:tab/>
-      </w:r>
-      <w:r>
-        <w:tab/>
-      </w:r>
-      <w:r>
-        <w:tab/>
-      </w:r>
-      <w:r>
-        <w:tab/>
-      </w:r>
-    </w:p>
-    <w:p>
-      <w:r>
-        <w:t>A5</w:t>
-      </w:r>
-      <w:r>
-        <w:tab/>
-      </w:r>
-      <w:r>
-        <w:tab/>
-      </w:r>
-      <w:r>
-        <w:tab/>
-      </w:r>
-      <w:r>
-        <w:tab/>
-      </w:r>
-      <w:r>
-        <w:tab/>
-      </w:r>
-      <w:r>
-        <w:tab/>
-      </w:r>
-    </w:p>
-    <w:p>
-      <w:r>
-        <w:t>A8</w:t>
-      </w:r>
-      <w:r>
-        <w:tab/>
-      </w:r>
-      <w:r>
-        <w:tab/>
-      </w:r>
-      <w:r>
-        <w:tab/>
-      </w:r>
-      <w:r>
-        <w:tab/>
-      </w:r>
-      <w:r>
-        <w:tab/>
-      </w:r>
-      <w:r>
-        <w:tab/>
-      </w:r>
-    </w:p>
-    <w:p>
-      <w:r>
-        <w:t xml:space="preserve">A9 (variatie new </w:t>
-      </w:r>
-      <w:proofErr w:type="spellStart"/>
-      <w:r>
-        <w:t>york</w:t>
-      </w:r>
-      <w:proofErr w:type="spellEnd"/>
-      <w:r>
-        <w:t xml:space="preserve"> variabel maken)</w:t>
-      </w:r>
-      <w:r>
-        <w:tab/>
-      </w:r>
-      <w:r>
-        <w:tab/>
-      </w:r>
-    </w:p>
-    <w:p>
-      <w:r>
-        <w:t>A14</w:t>
-      </w:r>
-      <w:r>
-        <w:tab/>
-      </w:r>
-      <w:r>
-        <w:tab/>
-      </w:r>
-      <w:r>
-        <w:tab/>
-      </w:r>
-      <w:r>
-        <w:tab/>
-      </w:r>
-      <w:r>
-        <w:tab/>
-      </w:r>
-      <w:r>
-        <w:tab/>
-      </w:r>
-    </w:p>
-    <w:p>
-      <w:r>
-        <w:t>A16</w:t>
-      </w:r>
     </w:p>
     <w:sectPr>
       <w:pgSz w:w="11906" w:h="16838"/>
@@ -307,7 +571,7 @@
       </w:pPr>
     </w:pPrDefault>
   </w:docDefaults>
-  <w:latentStyles w:defLockedState="0" w:defUIPriority="99" w:defSemiHidden="0" w:defUnhideWhenUsed="0" w:defQFormat="0" w:count="374">
+  <w:latentStyles w:defLockedState="0" w:defUIPriority="99" w:defSemiHidden="0" w:defUnhideWhenUsed="0" w:defQFormat="0" w:count="371">
     <w:lsdException w:name="Normal" w:uiPriority="0" w:qFormat="1"/>
     <w:lsdException w:name="heading 1" w:uiPriority="9" w:qFormat="1"/>
     <w:lsdException w:name="heading 2" w:semiHidden="1" w:uiPriority="9" w:unhideWhenUsed="1" w:qFormat="1"/>
@@ -679,21 +943,18 @@
     <w:lsdException w:name="List Table 5 Dark Accent 6" w:uiPriority="50"/>
     <w:lsdException w:name="List Table 6 Colorful Accent 6" w:uiPriority="51"/>
     <w:lsdException w:name="List Table 7 Colorful Accent 6" w:uiPriority="52"/>
-    <w:lsdException w:name="Mention" w:semiHidden="1" w:unhideWhenUsed="1"/>
-    <w:lsdException w:name="Smart Hyperlink" w:semiHidden="1" w:unhideWhenUsed="1"/>
-    <w:lsdException w:name="Hashtag" w:semiHidden="1" w:unhideWhenUsed="1"/>
   </w:latentStyles>
-  <w:style w:type="paragraph" w:default="1" w:styleId="Standaard">
+  <w:style w:type="paragraph" w:default="1" w:styleId="Normal">
     <w:name w:val="Normal"/>
     <w:qFormat/>
   </w:style>
-  <w:style w:type="character" w:default="1" w:styleId="Standaardalinea-lettertype">
+  <w:style w:type="character" w:default="1" w:styleId="DefaultParagraphFont">
     <w:name w:val="Default Paragraph Font"/>
     <w:uiPriority w:val="1"/>
     <w:semiHidden/>
     <w:unhideWhenUsed/>
   </w:style>
-  <w:style w:type="table" w:default="1" w:styleId="Standaardtabel">
+  <w:style w:type="table" w:default="1" w:styleId="TableNormal">
     <w:name w:val="Normal Table"/>
     <w:uiPriority w:val="99"/>
     <w:semiHidden/>
@@ -708,13 +969,13 @@
       </w:tblCellMar>
     </w:tblPr>
   </w:style>
-  <w:style w:type="numbering" w:default="1" w:styleId="Geenlijst">
+  <w:style w:type="numbering" w:default="1" w:styleId="NoList">
     <w:name w:val="No List"/>
     <w:uiPriority w:val="99"/>
     <w:semiHidden/>
     <w:unhideWhenUsed/>
   </w:style>
-  <w:style w:type="paragraph" w:styleId="Geenafstand">
+  <w:style w:type="paragraph" w:styleId="NoSpacing">
     <w:name w:val="No Spacing"/>
     <w:uiPriority w:val="1"/>
     <w:qFormat/>

</xml_diff>

<commit_message>
vragen met korte beschrijving hoe te beantwoorden
</commit_message>
<xml_diff>
--- a/Documenten/10 vragen.docx
+++ b/Documenten/10 vragen.docx
@@ -4,45 +4,6 @@
   <w:body>
     <w:p>
       <w:pPr>
-        <w:pStyle w:val="NoSpacing"/>
-        <w:ind w:left="708" w:firstLine="708"/>
-        <w:rPr>
-          <w:b/>
-          <w:sz w:val="32"/>
-        </w:rPr>
-      </w:pPr>
-      <w:r>
-        <w:rPr>
-          <w:b/>
-          <w:sz w:val="32"/>
-        </w:rPr>
-        <w:t xml:space="preserve">Minimaal 10 vragen </w:t>
-      </w:r>
-    </w:p>
-    <w:p>
-      <w:pPr>
-        <w:pStyle w:val="NoSpacing"/>
-        <w:rPr>
-          <w:b/>
-          <w:sz w:val="32"/>
-        </w:rPr>
-      </w:pPr>
-    </w:p>
-    <w:p>
-      <w:pPr>
-        <w:rPr>
-          <w:b/>
-        </w:rPr>
-      </w:pPr>
-      <w:r>
-        <w:rPr>
-          <w:b/>
-        </w:rPr>
-        <w:t>Vragen van A:</w:t>
-      </w:r>
-    </w:p>
-    <w:p>
-      <w:pPr>
         <w:spacing w:after="0"/>
       </w:pPr>
       <w:r>
@@ -61,6 +22,38 @@
       </w:r>
     </w:p>
     <w:p>
+      <w:pPr>
+        <w:spacing w:after="0"/>
+      </w:pPr>
+    </w:p>
+    <w:p>
+      <w:pPr>
+        <w:spacing w:after="0"/>
+        <w:rPr>
+          <w:b/>
+        </w:rPr>
+      </w:pPr>
+      <w:r>
+        <w:rPr>
+          <w:b/>
+        </w:rPr>
+        <w:t>acteur met geboorteplaats in friesland met de meeste rollen in films met hogere rating dan ???</w:t>
+      </w:r>
+    </w:p>
+    <w:p>
+      <w:pPr>
+        <w:spacing w:after="0"/>
+        <w:rPr>
+          <w:b/>
+        </w:rPr>
+      </w:pPr>
+    </w:p>
+    <w:p>
+      <w:pPr>
+        <w:spacing w:after="0"/>
+      </w:pPr>
+    </w:p>
+    <w:p>
       <w:r>
         <w:t>A3</w:t>
       </w:r>
@@ -78,6 +71,14 @@
       <w:r>
         <w:tab/>
       </w:r>
+    </w:p>
+    <w:p>
+      <w:r>
+        <w:rPr>
+          <w:b/>
+        </w:rPr>
+        <w:t>view met naam, laagste jaartal en hoogste jaartal voor die acteur. naam van acteur waar het verschil tussen die twee het grootste is.</w:t>
+      </w:r>
       <w:r>
         <w:tab/>
       </w:r>
@@ -88,6 +89,7 @@
         <w:tab/>
       </w:r>
     </w:p>
+    <w:p/>
     <w:p>
       <w:pPr>
         <w:rPr>
@@ -180,6 +182,26 @@
       </w:r>
     </w:p>
     <w:p>
+      <w:pPr>
+        <w:rPr>
+          <w:b/>
+        </w:rPr>
+      </w:pPr>
+      <w:r>
+        <w:rPr>
+          <w:b/>
+        </w:rPr>
+        <w:t>alle film namen (distinct) waarbij de location string ‘new york’ bevat</w:t>
+      </w:r>
+    </w:p>
+    <w:p>
+      <w:pPr>
+        <w:rPr>
+          <w:b/>
+        </w:rPr>
+      </w:pPr>
+    </w:p>
+    <w:p>
       <w:r>
         <w:t>A15</w:t>
       </w:r>
@@ -190,8 +212,28 @@
       </w:r>
     </w:p>
     <w:p>
-      <w:r>
-        <w:t xml:space="preserve"> A16</w:t>
+      <w:pPr>
+        <w:rPr>
+          <w:b/>
+        </w:rPr>
+      </w:pPr>
+      <w:r>
+        <w:rPr>
+          <w:b/>
+        </w:rPr>
+        <w:t>meest voorkomende acteur/actrice naam in films die een rating hebben lager dan ???</w:t>
+      </w:r>
+    </w:p>
+    <w:p>
+      <w:pPr>
+        <w:rPr>
+          <w:b/>
+        </w:rPr>
+      </w:pPr>
+    </w:p>
+    <w:p>
+      <w:r>
+        <w:t>A16</w:t>
       </w:r>
     </w:p>
     <w:p>
@@ -201,17 +243,23 @@
     </w:p>
     <w:p>
       <w:pPr>
-        <w:pStyle w:val="NoSpacing"/>
-        <w:rPr>
-          <w:b/>
-        </w:rPr>
-      </w:pPr>
-      <w:r>
-        <w:rPr>
-          <w:b/>
-        </w:rPr>
-        <w:t>B(minimaal 2):</w:t>
-      </w:r>
+        <w:rPr>
+          <w:b/>
+        </w:rPr>
+      </w:pPr>
+      <w:r>
+        <w:rPr>
+          <w:b/>
+        </w:rPr>
+        <w:t>view met alle films met het woord ‘beer’ in de titel. daarvan voor elk jaar tellen hoe vaak dat voorkomt en ook voor elk genre hoe vaak het voorkomt.</w:t>
+      </w:r>
+    </w:p>
+    <w:p>
+      <w:pPr>
+        <w:rPr>
+          <w:b/>
+        </w:rPr>
+      </w:pPr>
     </w:p>
     <w:p>
       <w:pPr>
@@ -236,6 +284,38 @@
       <w:pPr>
         <w:pStyle w:val="NoSpacing"/>
       </w:pPr>
+    </w:p>
+    <w:p>
+      <w:pPr>
+        <w:pStyle w:val="NoSpacing"/>
+        <w:rPr>
+          <w:b/>
+        </w:rPr>
+      </w:pPr>
+      <w:r>
+        <w:rPr>
+          <w:b/>
+        </w:rPr>
+        <w:t>een land uitkiezen (of variabel maken) dan een view met alle films die in dat land gemaakt zijn en dan tellen hoe vaak elk jaar voorkomt en dat in een grafiek zetten.</w:t>
+      </w:r>
+    </w:p>
+    <w:p>
+      <w:pPr>
+        <w:pStyle w:val="NoSpacing"/>
+        <w:rPr>
+          <w:b/>
+        </w:rPr>
+      </w:pPr>
+    </w:p>
+    <w:p>
+      <w:pPr>
+        <w:pStyle w:val="NoSpacing"/>
+      </w:pPr>
+    </w:p>
+    <w:p>
+      <w:pPr>
+        <w:pStyle w:val="NoSpacing"/>
+      </w:pPr>
       <w:r>
         <w:t>B8</w:t>
       </w:r>
@@ -264,14 +344,33 @@
         <w:rPr>
           <w:b/>
         </w:rPr>
-        <w:t>C(minimaal 2):</w:t>
-      </w:r>
-    </w:p>
-    <w:p>
-      <w:pPr>
-        <w:pStyle w:val="NoSpacing"/>
-      </w:pPr>
-      <w:r>
+        <w:t xml:space="preserve">een film kiezen of variabel maken en dan van alle </w:t>
+      </w:r>
+      <w:r>
+        <w:rPr>
+          <w:b/>
+        </w:rPr>
+        <w:t>bijbehorende</w:t>
+      </w:r>
+      <w:r>
+        <w:rPr>
+          <w:b/>
+        </w:rPr>
+        <w:t xml:space="preserve"> locaties de gps-coördinaten opvragen </w:t>
+      </w:r>
+      <w:r>
+        <w:rPr>
+          <w:b/>
+        </w:rPr>
+        <w:t>(via bv. Maps) en dat op een kaartje weergeven</w:t>
+      </w:r>
+    </w:p>
+    <w:p>
+      <w:pPr>
+        <w:pStyle w:val="NoSpacing"/>
+      </w:pPr>
+      <w:r>
+        <w:lastRenderedPageBreak/>
         <w:t>C4</w:t>
       </w:r>
     </w:p>
@@ -291,12 +390,44 @@
     <w:p>
       <w:pPr>
         <w:pStyle w:val="NoSpacing"/>
+        <w:rPr>
+          <w:b/>
+        </w:rPr>
+      </w:pPr>
+      <w:r>
+        <w:rPr>
+          <w:b/>
+        </w:rPr>
+        <w:t>lineair regression met R</w:t>
+      </w:r>
+    </w:p>
+    <w:p>
+      <w:pPr>
+        <w:pStyle w:val="NoSpacing"/>
+        <w:rPr>
+          <w:b/>
+        </w:rPr>
+      </w:pPr>
+    </w:p>
+    <w:p>
+      <w:pPr>
+        <w:pStyle w:val="NoSpacing"/>
+      </w:pPr>
+    </w:p>
+    <w:p>
+      <w:pPr>
+        <w:pStyle w:val="NoSpacing"/>
       </w:pPr>
       <w:r>
         <w:t>Eigen vraag</w:t>
       </w:r>
     </w:p>
     <w:p>
+      <w:pPr>
+        <w:rPr>
+          <w:b/>
+        </w:rPr>
+      </w:pPr>
       <w:r>
         <w:t>Onderzoek of er een verband is tussen het aantal seizoenen dat van series wordt gemaakt en de gemiddelde ratings van de series</w:t>
       </w:r>
@@ -308,9 +439,12 @@
       </w:r>
     </w:p>
     <w:p>
-      <w:pPr>
-        <w:pStyle w:val="NoSpacing"/>
-      </w:pPr>
+      <w:r>
+        <w:rPr>
+          <w:b/>
+        </w:rPr>
+        <w:t>gemiddelde rating per seizoen plotten met R</w:t>
+      </w:r>
     </w:p>
     <w:p>
       <w:pPr>
@@ -343,30 +477,68 @@
       </w:r>
     </w:p>
     <w:p>
+      <w:r>
+        <w:t>Top 10 woorden die het meest voorkomen in een serie titel, weergeven in een grafiek</w:t>
+      </w:r>
+      <w:r>
+        <w:t xml:space="preserve"> </w:t>
+      </w:r>
+      <w:r>
+        <w:tab/>
+      </w:r>
+    </w:p>
+    <w:p>
+      <w:pPr>
+        <w:rPr>
+          <w:b/>
+        </w:rPr>
+      </w:pPr>
+      <w:r>
+        <w:rPr>
+          <w:b/>
+        </w:rPr>
+        <w:t>R text analyse</w:t>
+      </w:r>
+      <w:r>
+        <w:rPr>
+          <w:b/>
+        </w:rPr>
+        <w:t>, frequencies / frequent terms</w:t>
+      </w:r>
+    </w:p>
+    <w:p>
+      <w:pPr>
+        <w:rPr>
+          <w:b/>
+        </w:rPr>
+      </w:pPr>
       <w:bookmarkStart w:id="0" w:name="_GoBack"/>
       <w:bookmarkEnd w:id="0"/>
-      <w:r>
-        <w:t>Top 10 woorden die het meest voorkomen in een serie titel, weergeven in een grafiek</w:t>
-      </w:r>
-      <w:r>
-        <w:t xml:space="preserve"> </w:t>
+    </w:p>
+    <w:p>
+      <w:r>
+        <w:t>Top 10 dodelijkste plek voor acteurs</w:t>
+      </w:r>
+      <w:r>
+        <w:t xml:space="preserve"> (meest voorkomende location of death) </w:t>
       </w:r>
       <w:r>
         <w:tab/>
       </w:r>
     </w:p>
     <w:p>
-      <w:r>
-        <w:t>Top 10 dodelijkste plek voor acteurs</w:t>
-      </w:r>
-      <w:r>
-        <w:t xml:space="preserve"> (meest voorkomende location of death) </w:t>
-      </w:r>
-      <w:r>
-        <w:tab/>
-      </w:r>
-    </w:p>
-    <w:p/>
+      <w:pPr>
+        <w:rPr>
+          <w:b/>
+        </w:rPr>
+      </w:pPr>
+      <w:r>
+        <w:rPr>
+          <w:b/>
+        </w:rPr>
+        <w:t>voor elke location of death tellen hoe vaak het voorkomt</w:t>
+      </w:r>
+    </w:p>
     <w:sectPr>
       <w:pgSz w:w="11906" w:h="16838"/>
       <w:pgMar w:top="1417" w:right="1417" w:bottom="1417" w:left="1417" w:header="708" w:footer="708" w:gutter="0"/>

</xml_diff>

<commit_message>
A queries af, 10-vragen-lijst bijgewerkt
</commit_message>
<xml_diff>
--- a/Documenten/10 vragen.docx
+++ b/Documenten/10 vragen.docx
@@ -5,55 +5,28 @@
     <w:p>
       <w:pPr>
         <w:spacing w:after="0"/>
-      </w:pPr>
-      <w:r>
-        <w:t xml:space="preserve">A1 </w:t>
-      </w:r>
-    </w:p>
-    <w:p>
-      <w:pPr>
-        <w:spacing w:after="0"/>
-      </w:pPr>
-      <w:r>
-        <w:t xml:space="preserve">Welke acteur (m/v) die in Friesland is geboren heeft het meeste succes gehad. Denk na </w:t>
-      </w:r>
-      <w:r>
-        <w:t xml:space="preserve">over hoe je succes definieert. </w:t>
-      </w:r>
-    </w:p>
-    <w:p>
-      <w:pPr>
-        <w:spacing w:after="0"/>
-      </w:pPr>
-    </w:p>
-    <w:p>
-      <w:pPr>
-        <w:spacing w:after="0"/>
-        <w:rPr>
-          <w:b/>
-        </w:rPr>
-      </w:pPr>
-      <w:r>
-        <w:rPr>
-          <w:b/>
-        </w:rPr>
-        <w:t>acteur met geboorteplaats in friesland met de meeste rollen in films met hogere rating dan ???</w:t>
-      </w:r>
-    </w:p>
-    <w:p>
-      <w:pPr>
-        <w:spacing w:after="0"/>
-        <w:rPr>
-          <w:b/>
-        </w:rPr>
-      </w:pPr>
-    </w:p>
-    <w:p>
-      <w:pPr>
-        <w:spacing w:after="0"/>
-      </w:pPr>
-    </w:p>
-    <w:p>
+        <w:rPr>
+          <w:b/>
+          <w:sz w:val="28"/>
+        </w:rPr>
+      </w:pPr>
+      <w:r>
+        <w:rPr>
+          <w:b/>
+          <w:sz w:val="28"/>
+        </w:rPr>
+        <w:t>Categorie A</w:t>
+      </w:r>
+    </w:p>
+    <w:p>
+      <w:pPr>
+        <w:spacing w:after="0"/>
+      </w:pPr>
+    </w:p>
+    <w:p>
+      <w:pPr>
+        <w:spacing w:after="0"/>
+      </w:pPr>
       <w:r>
         <w:t>A3</w:t>
       </w:r>
@@ -65,6 +38,9 @@
       </w:r>
     </w:p>
     <w:p>
+      <w:pPr>
+        <w:spacing w:after="0"/>
+      </w:pPr>
       <w:r>
         <w:t>Welke acteur (m/v) heeft de langste filmcarrière? (dus geen series)</w:t>
       </w:r>
@@ -73,239 +49,224 @@
       </w:r>
     </w:p>
     <w:p>
-      <w:r>
-        <w:rPr>
-          <w:b/>
-        </w:rPr>
-        <w:t>view met naam, laagste jaartal en hoogste jaartal voor die acteur. naam van acteur waar het verschil tussen die twee het grootste is.</w:t>
+      <w:pPr>
+        <w:spacing w:after="0"/>
+      </w:pPr>
+    </w:p>
+    <w:p>
+      <w:pPr>
+        <w:spacing w:after="0"/>
+        <w:rPr>
+          <w:lang w:val="en-US"/>
+        </w:rPr>
+      </w:pPr>
+      <w:r>
+        <w:rPr>
+          <w:lang w:val="en-US"/>
+        </w:rPr>
+        <w:t xml:space="preserve">A9 </w:t>
+      </w:r>
+    </w:p>
+    <w:p>
+      <w:pPr>
+        <w:spacing w:after="0"/>
+      </w:pPr>
+      <w:r>
+        <w:t>Welke films spelen (gedeeltelijk) in New York?</w:t>
       </w:r>
       <w:r>
         <w:tab/>
       </w:r>
-      <w:r>
-        <w:tab/>
-      </w:r>
-      <w:r>
-        <w:tab/>
-      </w:r>
-    </w:p>
-    <w:p/>
-    <w:p>
-      <w:pPr>
-        <w:rPr>
-          <w:lang w:val="en-US"/>
-        </w:rPr>
-      </w:pPr>
-      <w:r>
-        <w:rPr>
-          <w:lang w:val="en-US"/>
-        </w:rPr>
-        <w:t>A9 (</w:t>
-      </w:r>
-      <w:proofErr w:type="spellStart"/>
-      <w:r>
-        <w:rPr>
-          <w:lang w:val="en-US"/>
-        </w:rPr>
-        <w:t>variatie</w:t>
-      </w:r>
-      <w:proofErr w:type="spellEnd"/>
-      <w:r>
-        <w:rPr>
-          <w:lang w:val="en-US"/>
-        </w:rPr>
+    </w:p>
+    <w:p>
+      <w:pPr>
+        <w:spacing w:after="0"/>
+      </w:pPr>
+    </w:p>
+    <w:p>
+      <w:pPr>
+        <w:spacing w:after="0"/>
+      </w:pPr>
+      <w:r>
+        <w:t>A15</w:t>
+      </w:r>
+    </w:p>
+    <w:p>
+      <w:pPr>
+        <w:spacing w:after="0"/>
+      </w:pPr>
+      <w:r>
+        <w:t xml:space="preserve">Welke acteur of actrice speelt het meest in de slechtst gewaardeerde films? </w:t>
+      </w:r>
+    </w:p>
+    <w:p>
+      <w:pPr>
+        <w:spacing w:after="0"/>
+      </w:pPr>
+    </w:p>
+    <w:p>
+      <w:pPr>
+        <w:spacing w:after="0"/>
+      </w:pPr>
+      <w:r>
+        <w:t>A16</w:t>
+      </w:r>
+    </w:p>
+    <w:p>
+      <w:pPr>
+        <w:spacing w:after="0"/>
+      </w:pPr>
+      <w:r>
+        <w:t>In welk jaar tussen 1990 en nu zijn de meeste films met het woord ‘beer’ in de titel geproduceerd. En wat is het meest voorkomende genre?</w:t>
+      </w:r>
+    </w:p>
+    <w:p>
+      <w:pPr>
+        <w:spacing w:after="0"/>
+      </w:pPr>
+    </w:p>
+    <w:p>
+      <w:pPr>
+        <w:spacing w:after="0"/>
+      </w:pPr>
+      <w:r>
+        <w:t>Eigen vraag</w:t>
+      </w:r>
+    </w:p>
+    <w:p>
+      <w:pPr>
+        <w:spacing w:after="0"/>
+      </w:pPr>
+      <w:r>
+        <w:t>Wat zijn de 10 dodelijkste plekken voor acteurs? (De meest voorkomende location of death van acteurs)</w:t>
+      </w:r>
+    </w:p>
+    <w:p>
+      <w:pPr>
+        <w:spacing w:after="0"/>
+      </w:pPr>
+    </w:p>
+    <w:p>
+      <w:pPr>
+        <w:spacing w:after="0"/>
+      </w:pPr>
+      <w:r>
+        <w:t>Eigen vraag</w:t>
+      </w:r>
+    </w:p>
+    <w:p>
+      <w:pPr>
+        <w:spacing w:after="0"/>
+      </w:pPr>
+      <w:r>
+        <w:t>Welk filmgenre werd gemiddeld het best beoordeeld in het jaar 2016?</w:t>
+      </w:r>
+    </w:p>
+    <w:p>
+      <w:pPr>
+        <w:rPr>
+          <w:b/>
+        </w:rPr>
+      </w:pPr>
+    </w:p>
+    <w:p>
+      <w:pPr>
+        <w:spacing w:after="0"/>
+        <w:rPr>
+          <w:b/>
+          <w:sz w:val="28"/>
+        </w:rPr>
+      </w:pPr>
+      <w:r>
+        <w:rPr>
+          <w:b/>
+          <w:sz w:val="28"/>
+        </w:rPr>
+        <w:t xml:space="preserve">Categorie </w:t>
+      </w:r>
+      <w:r>
+        <w:rPr>
+          <w:b/>
+          <w:sz w:val="28"/>
+        </w:rPr>
+        <w:t>B</w:t>
+      </w:r>
+    </w:p>
+    <w:p>
+      <w:pPr>
+        <w:spacing w:after="0"/>
+        <w:rPr>
+          <w:b/>
+        </w:rPr>
+      </w:pPr>
+    </w:p>
+    <w:p>
+      <w:pPr>
+        <w:pStyle w:val="NoSpacing"/>
+      </w:pPr>
+      <w:r>
+        <w:t>B3</w:t>
+      </w:r>
+      <w:r>
         <w:t xml:space="preserve"> </w:t>
       </w:r>
-      <w:proofErr w:type="gramStart"/>
-      <w:r>
-        <w:rPr>
-          <w:lang w:val="en-US"/>
-        </w:rPr>
-        <w:t xml:space="preserve">new </w:t>
-      </w:r>
-      <w:proofErr w:type="spellStart"/>
-      <w:r>
-        <w:rPr>
-          <w:lang w:val="en-US"/>
-        </w:rPr>
-        <w:t>york</w:t>
-      </w:r>
-      <w:proofErr w:type="spellEnd"/>
-      <w:proofErr w:type="gramEnd"/>
-      <w:r>
-        <w:rPr>
-          <w:lang w:val="en-US"/>
-        </w:rPr>
-        <w:t xml:space="preserve"> </w:t>
-      </w:r>
-      <w:proofErr w:type="spellStart"/>
-      <w:r>
-        <w:rPr>
-          <w:lang w:val="en-US"/>
-        </w:rPr>
-        <w:t>variabel</w:t>
-      </w:r>
-      <w:proofErr w:type="spellEnd"/>
-      <w:r>
-        <w:rPr>
-          <w:lang w:val="en-US"/>
-        </w:rPr>
-        <w:t xml:space="preserve"> </w:t>
-      </w:r>
-      <w:proofErr w:type="spellStart"/>
-      <w:r>
-        <w:rPr>
-          <w:lang w:val="en-US"/>
-        </w:rPr>
-        <w:t>maken</w:t>
-      </w:r>
-      <w:proofErr w:type="spellEnd"/>
-      <w:r>
-        <w:rPr>
-          <w:lang w:val="en-US"/>
-        </w:rPr>
-        <w:t>)</w:t>
-      </w:r>
-      <w:r>
-        <w:rPr>
-          <w:lang w:val="en-US"/>
-        </w:rPr>
-        <w:tab/>
-      </w:r>
-    </w:p>
-    <w:p>
-      <w:r>
-        <w:t>Welke films spelen (gedeeltelijk) in New York?</w:t>
-      </w:r>
-      <w:r>
-        <w:tab/>
-      </w:r>
-    </w:p>
-    <w:p>
-      <w:pPr>
-        <w:rPr>
-          <w:b/>
-        </w:rPr>
-      </w:pPr>
-      <w:r>
-        <w:rPr>
-          <w:b/>
-        </w:rPr>
-        <w:t>alle film namen (distinct) waarbij de location string ‘new york’ bevat</w:t>
-      </w:r>
-    </w:p>
-    <w:p>
-      <w:pPr>
-        <w:rPr>
-          <w:b/>
-        </w:rPr>
-      </w:pPr>
-    </w:p>
-    <w:p>
-      <w:r>
-        <w:t>A15</w:t>
-      </w:r>
-    </w:p>
-    <w:p>
-      <w:r>
-        <w:t xml:space="preserve">Welke acteur of actrice speelt het meest in de slechtst gewaardeerde films? </w:t>
-      </w:r>
-    </w:p>
-    <w:p>
-      <w:pPr>
-        <w:rPr>
-          <w:b/>
-        </w:rPr>
-      </w:pPr>
-      <w:r>
-        <w:rPr>
-          <w:b/>
-        </w:rPr>
-        <w:t>meest voorkomende acteur/actrice naam in films die een rating hebben lager dan ???</w:t>
-      </w:r>
-    </w:p>
-    <w:p>
-      <w:pPr>
-        <w:rPr>
-          <w:b/>
-        </w:rPr>
-      </w:pPr>
-    </w:p>
-    <w:p>
-      <w:r>
-        <w:t>A16</w:t>
-      </w:r>
-    </w:p>
-    <w:p>
-      <w:r>
-        <w:t>In welk jaar tussen 1990 en nu zijn de meeste films met het woord ‘beer’ in de titel geproduceerd. En wat is het meest voorkomende genre?</w:t>
-      </w:r>
-    </w:p>
-    <w:p>
-      <w:pPr>
-        <w:rPr>
-          <w:b/>
-        </w:rPr>
-      </w:pPr>
-      <w:r>
-        <w:rPr>
-          <w:b/>
-        </w:rPr>
-        <w:t>view met alle films met het woord ‘beer’ in de titel. daarvan voor elk jaar tellen hoe vaak dat voorkomt en ook voor elk genre hoe vaak het voorkomt.</w:t>
-      </w:r>
-    </w:p>
-    <w:p>
-      <w:pPr>
-        <w:rPr>
-          <w:b/>
-        </w:rPr>
-      </w:pPr>
     </w:p>
     <w:p>
       <w:pPr>
         <w:pStyle w:val="NoSpacing"/>
       </w:pPr>
       <w:r>
-        <w:t>B3</w:t>
-      </w:r>
-      <w:r>
-        <w:t xml:space="preserve"> </w:t>
+        <w:t>Geef het aantal films dat in een land gemaakt is weer in de tijd. Dwz maak een grafiek waarin op de x-as het jaar staat en op de y-as het aantal gemaakte films.</w:t>
       </w:r>
     </w:p>
     <w:p>
       <w:pPr>
         <w:pStyle w:val="NoSpacing"/>
       </w:pPr>
-      <w:r>
-        <w:t>Geef het aantal films dat in een land gemaakt is weer in de tijd. Dwz maak een grafiek waarin op de x-as het jaar staat en op de y-as het aantal gemaakte films.</w:t>
-      </w:r>
     </w:p>
     <w:p>
       <w:pPr>
         <w:pStyle w:val="NoSpacing"/>
       </w:pPr>
+      <w:r>
+        <w:t>B8</w:t>
+      </w:r>
     </w:p>
     <w:p>
       <w:pPr>
         <w:pStyle w:val="NoSpacing"/>
-        <w:rPr>
-          <w:b/>
-        </w:rPr>
-      </w:pPr>
-      <w:r>
-        <w:rPr>
-          <w:b/>
-        </w:rPr>
-        <w:t>een land uitkiezen (of variabel maken) dan een view met alle films die in dat land gemaakt zijn en dan tellen hoe vaak elk jaar voorkomt en dat in een grafiek zetten.</w:t>
+      </w:pPr>
+      <w:r>
+        <w:t xml:space="preserve"> Maak een kaart (b.v. google maps / openstreetview) met landen waar een flim speelt. Zodat op de kaart te zien is waar de films spelen.  </w:t>
       </w:r>
     </w:p>
     <w:p>
       <w:pPr>
         <w:pStyle w:val="NoSpacing"/>
-        <w:rPr>
-          <w:b/>
-        </w:rPr>
-      </w:pPr>
+      </w:pPr>
+    </w:p>
+    <w:p>
+      <w:pPr>
+        <w:spacing w:after="0"/>
+        <w:rPr>
+          <w:b/>
+          <w:sz w:val="28"/>
+        </w:rPr>
+      </w:pPr>
+      <w:r>
+        <w:rPr>
+          <w:b/>
+          <w:sz w:val="28"/>
+        </w:rPr>
+        <w:t xml:space="preserve">Categorie </w:t>
+      </w:r>
+      <w:r>
+        <w:rPr>
+          <w:b/>
+          <w:sz w:val="28"/>
+        </w:rPr>
+        <w:t>C</w:t>
+      </w:r>
     </w:p>
     <w:p>
       <w:pPr>
@@ -317,7 +278,7 @@
         <w:pStyle w:val="NoSpacing"/>
       </w:pPr>
       <w:r>
-        <w:t>B8</w:t>
+        <w:t>C4</w:t>
       </w:r>
     </w:p>
     <w:p>
@@ -325,218 +286,38 @@
         <w:pStyle w:val="NoSpacing"/>
       </w:pPr>
       <w:r>
-        <w:t xml:space="preserve"> Maak een kaart (b.v. google maps / openstreetview) met landen waar een flim speelt. Zodat op de kaart te zien is waar de films spelen.  </w:t>
+        <w:t>Er wordt vaak gezegd dat naarmate actrices ouder zijn zij moeilijker een rol krijgen. Ga (met R) na of dat zo is. Je zou bijvoorbeeld een lineair regressiemodel kunnen maken met leeftijd en geslacht als onafhankelijke variabelen en aantal films per jaar als afhankelijke variabele.</w:t>
       </w:r>
     </w:p>
     <w:p>
       <w:pPr>
         <w:pStyle w:val="NoSpacing"/>
-      </w:pPr>
-    </w:p>
-    <w:p>
-      <w:pPr>
-        <w:pStyle w:val="NoSpacing"/>
-        <w:rPr>
-          <w:b/>
-        </w:rPr>
-      </w:pPr>
-      <w:r>
-        <w:rPr>
-          <w:b/>
-        </w:rPr>
-        <w:t xml:space="preserve">een film kiezen of variabel maken en dan van alle </w:t>
-      </w:r>
-      <w:r>
-        <w:rPr>
-          <w:b/>
-        </w:rPr>
-        <w:t>bijbehorende</w:t>
-      </w:r>
-      <w:r>
-        <w:rPr>
-          <w:b/>
-        </w:rPr>
-        <w:t xml:space="preserve"> locaties de gps-coördinaten opvragen </w:t>
-      </w:r>
-      <w:r>
-        <w:rPr>
-          <w:b/>
-        </w:rPr>
-        <w:t>(via bv. Maps) en dat op een kaartje weergeven</w:t>
-      </w:r>
-    </w:p>
-    <w:p>
-      <w:pPr>
-        <w:pStyle w:val="NoSpacing"/>
-      </w:pPr>
-      <w:r>
-        <w:lastRenderedPageBreak/>
-        <w:t>C4</w:t>
-      </w:r>
-    </w:p>
-    <w:p>
-      <w:pPr>
-        <w:pStyle w:val="NoSpacing"/>
-      </w:pPr>
-      <w:r>
-        <w:t>Er wordt vaak gezegd dat naarmate actrices ouder zijn zij moeilijker een rol krijgen. Ga (met R) na of dat zo is. Je zou bijvoorbeeld een lineair regressiemodel kunnen maken met leeftijd en geslacht als onafhankelijke variabelen en aantal films per jaar als afhankelijke variabele.</w:t>
-      </w:r>
-    </w:p>
-    <w:p>
-      <w:pPr>
-        <w:pStyle w:val="NoSpacing"/>
-      </w:pPr>
-    </w:p>
-    <w:p>
-      <w:pPr>
-        <w:pStyle w:val="NoSpacing"/>
-        <w:rPr>
-          <w:b/>
-        </w:rPr>
-      </w:pPr>
-      <w:r>
-        <w:rPr>
-          <w:b/>
-        </w:rPr>
-        <w:t>lineair regression met R</w:t>
-      </w:r>
-    </w:p>
-    <w:p>
-      <w:pPr>
-        <w:pStyle w:val="NoSpacing"/>
-        <w:rPr>
-          <w:b/>
-        </w:rPr>
-      </w:pPr>
-    </w:p>
-    <w:p>
-      <w:pPr>
-        <w:pStyle w:val="NoSpacing"/>
-      </w:pPr>
-    </w:p>
-    <w:p>
-      <w:pPr>
-        <w:pStyle w:val="NoSpacing"/>
-      </w:pPr>
-      <w:r>
-        <w:t>Eigen vraag</w:t>
-      </w:r>
-    </w:p>
-    <w:p>
-      <w:pPr>
-        <w:rPr>
-          <w:b/>
-        </w:rPr>
-      </w:pPr>
-      <w:r>
-        <w:t>Onderzoek of er een verband is tussen het aantal seizoenen dat van series wordt gemaakt en de gemiddelde ratings van de series</w:t>
-      </w:r>
-      <w:r>
-        <w:rPr>
-          <w:b/>
-        </w:rPr>
-        <w:t>.</w:t>
-      </w:r>
-    </w:p>
-    <w:p>
-      <w:r>
-        <w:rPr>
-          <w:b/>
-        </w:rPr>
-        <w:t>gemiddelde rating per seizoen plotten met R</w:t>
-      </w:r>
-    </w:p>
-    <w:p>
-      <w:pPr>
-        <w:pStyle w:val="NoSpacing"/>
-        <w:rPr>
-          <w:b/>
-        </w:rPr>
-      </w:pPr>
-    </w:p>
-    <w:p>
-      <w:pPr>
-        <w:pStyle w:val="NoSpacing"/>
-        <w:rPr>
-          <w:b/>
-        </w:rPr>
-      </w:pPr>
-    </w:p>
-    <w:p>
-      <w:pPr>
-        <w:pStyle w:val="NoSpacing"/>
-        <w:rPr>
-          <w:b/>
-        </w:rPr>
-      </w:pPr>
-      <w:r>
-        <w:rPr>
-          <w:b/>
-        </w:rPr>
-        <w:t>Eigen vragen(minimaal 2):</w:t>
-      </w:r>
-    </w:p>
-    <w:p>
-      <w:r>
-        <w:t>Top 10 woorden die het meest voorkomen in een serie titel, weergeven in een grafiek</w:t>
-      </w:r>
-      <w:r>
-        <w:t xml:space="preserve"> </w:t>
-      </w:r>
-      <w:r>
-        <w:tab/>
-      </w:r>
-    </w:p>
-    <w:p>
-      <w:pPr>
-        <w:rPr>
-          <w:b/>
-        </w:rPr>
-      </w:pPr>
-      <w:r>
-        <w:rPr>
-          <w:b/>
-        </w:rPr>
-        <w:t>R text analyse</w:t>
-      </w:r>
-      <w:r>
-        <w:rPr>
-          <w:b/>
-        </w:rPr>
-        <w:t>, frequencies / frequent terms</w:t>
-      </w:r>
-    </w:p>
-    <w:p>
-      <w:pPr>
-        <w:rPr>
-          <w:b/>
-        </w:rPr>
       </w:pPr>
       <w:bookmarkStart w:id="0" w:name="_GoBack"/>
       <w:bookmarkEnd w:id="0"/>
     </w:p>
     <w:p>
-      <w:r>
-        <w:t>Top 10 dodelijkste plek voor acteurs</w:t>
-      </w:r>
-      <w:r>
-        <w:t xml:space="preserve"> (meest voorkomende location of death) </w:t>
-      </w:r>
-      <w:r>
-        <w:tab/>
-      </w:r>
-    </w:p>
-    <w:p>
-      <w:pPr>
-        <w:rPr>
-          <w:b/>
-        </w:rPr>
-      </w:pPr>
-      <w:r>
-        <w:rPr>
-          <w:b/>
-        </w:rPr>
-        <w:t>voor elke location of death tellen hoe vaak het voorkomt</w:t>
+      <w:pPr>
+        <w:pStyle w:val="NoSpacing"/>
+      </w:pPr>
+      <w:r>
+        <w:t>Eigen vraag</w:t>
+      </w:r>
+    </w:p>
+    <w:p>
+      <w:pPr>
+        <w:rPr>
+          <w:b/>
+        </w:rPr>
+      </w:pPr>
+      <w:r>
+        <w:t>Onderzoek of er een verband is tussen het aantal seizoenen dat van series wordt gemaakt en de gemiddelde ratings van de series</w:t>
+      </w:r>
+      <w:r>
+        <w:rPr>
+          <w:b/>
+        </w:rPr>
+        <w:t>.</w:t>
       </w:r>
     </w:p>
     <w:sectPr>

</xml_diff>

<commit_message>
Fout met pushen hersteld
</commit_message>
<xml_diff>
--- a/Documenten/10 vragen.docx
+++ b/Documenten/10 vragen.docx
@@ -3,10 +3,226 @@
 <w:document xmlns:wpc="http://schemas.microsoft.com/office/word/2010/wordprocessingCanvas" xmlns:cx="http://schemas.microsoft.com/office/drawing/2014/chartex" xmlns:cx1="http://schemas.microsoft.com/office/drawing/2015/9/8/chartex" xmlns:cx2="http://schemas.microsoft.com/office/drawing/2015/10/21/chartex" xmlns:cx3="http://schemas.microsoft.com/office/drawing/2016/5/9/chartex" xmlns:cx4="http://schemas.microsoft.com/office/drawing/2016/5/10/chartex" xmlns:cx5="http://schemas.microsoft.com/office/drawing/2016/5/11/chartex" xmlns:mc="http://schemas.openxmlformats.org/markup-compatibility/2006" xmlns:o="urn:schemas-microsoft-com:office:office" xmlns:r="http://schemas.openxmlformats.org/officeDocument/2006/relationships" xmlns:m="http://schemas.openxmlformats.org/officeDocument/2006/math" xmlns:v="urn:schemas-microsoft-com:vml" xmlns:wp14="http://schemas.microsoft.com/office/word/2010/wordprocessingDrawing" xmlns:wp="http://schemas.openxmlformats.org/drawingml/2006/wordprocessingDrawing" xmlns:w10="urn:schemas-microsoft-com:office:word" xmlns:w="http://schemas.openxmlformats.org/wordprocessingml/2006/main" xmlns:w14="http://schemas.microsoft.com/office/word/2010/wordml" xmlns:w15="http://schemas.microsoft.com/office/word/2012/wordml" xmlns:w16se="http://schemas.microsoft.com/office/word/2015/wordml/symex" xmlns:wpg="http://schemas.microsoft.com/office/word/2010/wordprocessingGroup" xmlns:wpi="http://schemas.microsoft.com/office/word/2010/wordprocessingInk" xmlns:wne="http://schemas.microsoft.com/office/word/2006/wordml" xmlns:wps="http://schemas.microsoft.com/office/word/2010/wordprocessingShape" mc:Ignorable="w14 w15 w16se wp14">
   <w:body>
     <w:p>
-      <w:pPr>
+      <w:r>
+        <w:t xml:space="preserve">                        Categorie A</w:t>
+      </w:r>
+    </w:p>
+    <w:p/>
+    <w:p>
+      <w:r>
+        <w:t>A3</w:t>
+      </w:r>
+      <w:r>
+        <w:tab/>
+      </w:r>
+      <w:r>
+        <w:tab/>
+      </w:r>
+    </w:p>
+    <w:p>
+      <w:r>
+        <w:t>Welke acteur (m/v) heeft de langste filmcarrière? (dus geen series)</w:t>
+      </w:r>
+      <w:r>
+        <w:tab/>
+      </w:r>
+    </w:p>
+    <w:p/>
+    <w:p>
+      <w:r>
+        <w:t xml:space="preserve">A9 </w:t>
+      </w:r>
+    </w:p>
+    <w:p>
+      <w:r>
+        <w:t>Welke films spelen (gedeeltelijk) in New York?</w:t>
+      </w:r>
+      <w:r>
+        <w:tab/>
+      </w:r>
+    </w:p>
+    <w:p/>
+    <w:p>
+      <w:r>
+        <w:t>A15</w:t>
+      </w:r>
+    </w:p>
+    <w:p>
+      <w:r>
+        <w:t xml:space="preserve">Welke acteur of actrice speelt het meest in de slechtst gewaardeerde films? </w:t>
+      </w:r>
+    </w:p>
+    <w:p/>
+    <w:p>
+      <w:r>
+        <w:t>A16</w:t>
+      </w:r>
+    </w:p>
+    <w:p>
+      <w:r>
+        <w:t>In welk jaar tussen 1990 en nu zijn de meeste films met het woord ‘beer’ in de titel geproduceerd. En wat is het meest voorkomende genre?</w:t>
+      </w:r>
+    </w:p>
+    <w:p/>
+    <w:p>
+      <w:r>
+        <w:t>Eigen vraag</w:t>
+      </w:r>
+    </w:p>
+    <w:p>
+      <w:r>
+        <w:t xml:space="preserve">Wat zijn de 10 dodelijkste plekken voor acteurs? (De meest voorkomende </w:t>
+      </w:r>
+      <w:proofErr w:type="spellStart"/>
+      <w:r>
+        <w:t>location</w:t>
+      </w:r>
+      <w:proofErr w:type="spellEnd"/>
+      <w:r>
+        <w:t xml:space="preserve"> of </w:t>
+      </w:r>
+      <w:proofErr w:type="spellStart"/>
+      <w:r>
+        <w:t>death</w:t>
+      </w:r>
+      <w:proofErr w:type="spellEnd"/>
+      <w:r>
+        <w:t xml:space="preserve"> van acteurs)</w:t>
+      </w:r>
+    </w:p>
+    <w:p/>
+    <w:p>
+      <w:r>
+        <w:t>Eigen vraag</w:t>
+      </w:r>
+    </w:p>
+    <w:p>
+      <w:r>
+        <w:t>Welk filmgenre werd gemiddeld het best beoordeeld in het jaar 2016?</w:t>
+      </w:r>
+    </w:p>
+    <w:p/>
+    <w:p>
+      <w:r>
+        <w:t>Categorie B</w:t>
+      </w:r>
+    </w:p>
+    <w:p/>
+    <w:p>
+      <w:r>
+        <w:t>B7</w:t>
+      </w:r>
+    </w:p>
+    <w:p>
+      <w:r>
+        <w:t xml:space="preserve">Maak een kaart (b.v. google </w:t>
+      </w:r>
+      <w:proofErr w:type="spellStart"/>
+      <w:r>
+        <w:t>maps</w:t>
+      </w:r>
+      <w:proofErr w:type="spellEnd"/>
+      <w:r>
+        <w:t xml:space="preserve"> / </w:t>
+      </w:r>
+      <w:proofErr w:type="spellStart"/>
+      <w:r>
+        <w:t>openstreetview</w:t>
+      </w:r>
+      <w:proofErr w:type="spellEnd"/>
+      <w:r>
+        <w:t>) met geboorteplaatsen van acteurs. Zodat op de kaart te zien is wie waar geboren is.</w:t>
+      </w:r>
+    </w:p>
+    <w:p/>
+    <w:p>
+      <w:r>
+        <w:t>B8</w:t>
+      </w:r>
+    </w:p>
+    <w:p>
+      <w:r>
+        <w:t xml:space="preserve"> Maak een kaart (b.v. google </w:t>
+      </w:r>
+      <w:proofErr w:type="spellStart"/>
+      <w:r>
+        <w:t>maps</w:t>
+      </w:r>
+      <w:proofErr w:type="spellEnd"/>
+      <w:r>
+        <w:t xml:space="preserve"> / </w:t>
+      </w:r>
+      <w:proofErr w:type="spellStart"/>
+      <w:r>
+        <w:t>openstreetview</w:t>
+      </w:r>
+      <w:proofErr w:type="spellEnd"/>
+      <w:r>
+        <w:t xml:space="preserve">) met landen waar een film speelt. Zodat op de kaart te zien is waar de films spelen.  </w:t>
+      </w:r>
+    </w:p>
+    <w:p/>
+    <w:p>
+      <w:r>
+        <w:lastRenderedPageBreak/>
+        <w:t>Categorie C</w:t>
+      </w:r>
+    </w:p>
+    <w:p/>
+    <w:p>
+      <w:r>
+        <w:t>C4</w:t>
+      </w:r>
+    </w:p>
+    <w:p>
+      <w:r>
+        <w:t>Er wordt vaak gezegd dat naarmate actrices ouder zijn zij moeilijker een rol krijgen. Ga (met R) na of dat zo is. Je zou bijvoorbeeld een lineair regressiemodel kunnen maken met leeftijd en geslacht als onafhankelijke variabelen en aantal films per jaar als afhankelijke variabele.</w:t>
+      </w:r>
+    </w:p>
+    <w:p/>
+    <w:p>
+      <w:r>
+        <w:t>Eigen vraag</w:t>
+      </w:r>
+    </w:p>
+    <w:p>
+      <w:r>
+        <w:t>Onderzoek of er een verband is tussen het aantal seizoenen dat van series wordt gemaakt en de gemiddelde ratings van de series.</w:t>
+      </w:r>
+      <w:bookmarkStart w:id="0" w:name="_GoBack"/>
+      <w:bookmarkEnd w:id="0"/>
+      <w:r>
+        <w:br w:type="page"/>
+      </w:r>
+    </w:p>
+    <w:p>
+      <w:r>
+        <w:lastRenderedPageBreak/>
+        <w:br w:type="page"/>
+      </w:r>
+    </w:p>
+    <w:p>
+      <w:pPr>
+        <w:pBdr>
+          <w:bottom w:val="single" w:sz="6" w:space="1" w:color="auto"/>
+        </w:pBdr>
         <w:spacing w:after="0"/>
       </w:pPr>
       <w:r>
+        <w:lastRenderedPageBreak/>
+        <w:t>OUD</w:t>
+      </w:r>
+    </w:p>
+    <w:p>
+      <w:pPr>
+        <w:spacing w:after="0"/>
+      </w:pPr>
+    </w:p>
+    <w:p>
+      <w:pPr>
+        <w:spacing w:after="0"/>
+      </w:pPr>
+      <w:r>
         <w:t xml:space="preserve">A1 </w:t>
       </w:r>
     </w:p>
@@ -336,6 +552,7 @@
         <w:rPr>
           <w:b/>
         </w:rPr>
+        <w:lastRenderedPageBreak/>
         <w:t xml:space="preserve">een film kiezen of variabel maken en dan van alle </w:t>
       </w:r>
       <w:r>
@@ -362,7 +579,6 @@
         <w:pStyle w:val="Geenafstand"/>
       </w:pPr>
       <w:r>
-        <w:lastRenderedPageBreak/>
         <w:t>C4</w:t>
       </w:r>
     </w:p>
@@ -391,7 +607,6 @@
       <w:r>
         <w:t xml:space="preserve"> en geslacht als onafhankelijke variabelen </w:t>
       </w:r>
-      <w:bookmarkStart w:id="0" w:name="_GoBack"/>
       <w:r>
         <w:rPr>
           <w:u w:val="single"/>
@@ -399,11 +614,7 @@
         <w:t>en aantal films per jaar</w:t>
       </w:r>
       <w:r>
-        <w:t xml:space="preserve"> </w:t>
-      </w:r>
-      <w:bookmarkEnd w:id="0"/>
-      <w:r>
-        <w:t>als afhankelijke variabele.</w:t>
+        <w:t xml:space="preserve"> als afhankelijke variabele.</w:t>
       </w:r>
     </w:p>
     <w:p>
@@ -694,6 +905,7 @@
     <w:lsdException w:name="HTML Sample" w:semiHidden="1" w:unhideWhenUsed="1"/>
     <w:lsdException w:name="HTML Typewriter" w:semiHidden="1" w:unhideWhenUsed="1"/>
     <w:lsdException w:name="HTML Variable" w:semiHidden="1" w:unhideWhenUsed="1"/>
+    <w:lsdException w:name="Normal Table" w:semiHidden="1" w:unhideWhenUsed="1"/>
     <w:lsdException w:name="annotation subject" w:semiHidden="1" w:unhideWhenUsed="1"/>
     <w:lsdException w:name="No List" w:semiHidden="1" w:unhideWhenUsed="1"/>
     <w:lsdException w:name="Outline List 1" w:semiHidden="1" w:unhideWhenUsed="1"/>
@@ -738,6 +950,7 @@
     <w:lsdException w:name="Table Professional" w:semiHidden="1" w:unhideWhenUsed="1"/>
     <w:lsdException w:name="Table Subtle 1" w:semiHidden="1" w:unhideWhenUsed="1"/>
     <w:lsdException w:name="Table Subtle 2" w:semiHidden="1" w:unhideWhenUsed="1"/>
+    <w:lsdException w:name="Table Web 1" w:semiHidden="1" w:unhideWhenUsed="1"/>
     <w:lsdException w:name="Table Web 2" w:semiHidden="1" w:unhideWhenUsed="1"/>
     <w:lsdException w:name="Table Web 3" w:semiHidden="1" w:unhideWhenUsed="1"/>
     <w:lsdException w:name="Balloon Text" w:semiHidden="1" w:unhideWhenUsed="1"/>

</xml_diff>